<commit_message>
Updated documentation with video fingerprint info
</commit_message>
<xml_diff>
--- a/Malooba Lip Sync.docx
+++ b/Malooba Lip Sync.docx
@@ -201,106 +201,169 @@
       <w:r>
         <w:t>Host IP address.</w:t>
       </w:r>
+    </w:p>
+    <w:p>
+      <w:pPr>
+        <w:rPr>
+          <w:rStyle w:val="IntenseEmphasis"/>
+        </w:rPr>
+      </w:pPr>
+      <w:r>
+        <w:rPr>
+          <w:rStyle w:val="IntenseEmphasis"/>
+        </w:rPr>
+        <w:t>Execution</w:t>
+      </w:r>
+    </w:p>
+    <w:p>
+      <w:r>
+        <w:t>Select Run mode on the two Malooba Fingerprint instances.  Check that timecode is detected and displayed and that the expected audio channel</w:t>
+      </w:r>
+      <w:r>
+        <w:t xml:space="preserve"> indicators</w:t>
+      </w:r>
+      <w:r>
+        <w:t xml:space="preserve"> are illuminated.</w:t>
+      </w:r>
+      <w:r>
+        <w:t xml:space="preserve">  If the timecode is not running then check the timecode mode setting.  If the expected audio indicator are not lit then check that there is audio present on the channels.  The indicators are lit when there is a signal present, i.e. the channel is not silent.</w:t>
+      </w:r>
+    </w:p>
+    <w:p>
+      <w:r>
+        <w:t xml:space="preserve">Now start Malooba Lip Sync.  If all is well the timecode display should become active and the audio channel presence indicators should light up green </w:t>
+      </w:r>
+      <w:r>
+        <w:t>(A for the reference input and B for the Broadcast input.)  Those channels with both A and B lit should also display the audio synchronisation offset in milliseconds.</w:t>
+      </w:r>
+    </w:p>
+    <w:p>
+      <w:r>
+        <w:t>If nothing happens check that the UDP settings are correct (TODO: Perhaps there should be A and B indicators under the timecode to indicate that valid fingerprints are being received.)</w:t>
+      </w:r>
+    </w:p>
+    <w:p>
+      <w:r>
+        <w:t>Next, check that the Malooba Fingerprint instances are displaying similar timecodes</w:t>
+      </w:r>
+      <w:r>
+        <w:t>.  Malooba Lip Sync will tolerate up to 10000 frames of delay in either fingerprint input but it must be able to align the timecodes in each input stream.</w:t>
+      </w:r>
+    </w:p>
+    <w:p>
+      <w:pPr>
+        <w:rPr>
+          <w:rStyle w:val="IntenseEmphasis"/>
+        </w:rPr>
+      </w:pPr>
+      <w:r>
+        <w:rPr>
+          <w:rStyle w:val="IntenseEmphasis"/>
+        </w:rPr>
+        <w:t>Operation</w:t>
+      </w:r>
+    </w:p>
+    <w:p>
+      <w:r>
+        <w:t xml:space="preserve"> Malooba Lip Sync works by aligning the timecodes of the incoming fingerprint streams.  It then selects 51 frames of reference fingerprints (</w:t>
+      </w:r>
+      <w:r>
+        <w:t xml:space="preserve">the </w:t>
+      </w:r>
+      <w:r>
+        <w:t>Haystack) and a centrally disposed 13 frames of broadcast fingerprints (</w:t>
+      </w:r>
+      <w:r>
+        <w:t xml:space="preserve">the </w:t>
+      </w:r>
+      <w:r>
+        <w:t xml:space="preserve">Needle.)  It then searches for the Needle in the Haystack.  If it can find a single clear match it will </w:t>
+      </w:r>
+      <w:r>
+        <w:t xml:space="preserve">note </w:t>
+      </w:r>
+      <w:r>
+        <w:t>the millisecond offset at which it occurs</w:t>
+      </w:r>
+      <w:r>
+        <w:t xml:space="preserve">.  If there are more than one match or if the match is indistinct it will be ignored.  The stream of results from this search are then filtered to produce a stable output offset for each audio channel.  If the offset is too large then it will not be </w:t>
+      </w:r>
+      <w:r>
+        <w:t>detected</w:t>
+      </w:r>
+      <w:r>
+        <w:t xml:space="preserve"> and the output will display a hyphen to indicate that no result is available.  The requirement to read Haystack fingerprints that are later than the analysis point as well as the subsequent filtering means that there will be a small latency in the result.  This is unavoidable but is only of the order of a second</w:t>
+      </w:r>
+      <w:r>
+        <w:t>.</w:t>
+      </w:r>
+      <w:r>
+        <w:t xml:space="preserve">  </w:t>
+      </w:r>
+    </w:p>
+    <w:p>
+      <w:pPr>
+        <w:rPr>
+          <w:rStyle w:val="IntenseEmphasis"/>
+        </w:rPr>
+      </w:pPr>
+      <w:r>
+        <w:rPr>
+          <w:rStyle w:val="IntenseEmphasis"/>
+        </w:rPr>
+        <w:t>Video Fingerprinting</w:t>
+      </w:r>
+    </w:p>
+    <w:p>
+      <w:r>
+        <w:t xml:space="preserve">The code contains an unused video fingerprint generator that creates a 15-bit fingerprint for each video frame.  </w:t>
+      </w:r>
+      <w:r>
+        <w:t xml:space="preserve">The </w:t>
+      </w:r>
+      <w:r>
+        <w:t>fingerprint</w:t>
+      </w:r>
+      <w:r>
+        <w:t xml:space="preserve"> is resilient to changes of resolution, aspect, brightness, contrast and gamma that might occur in the</w:t>
+      </w:r>
+      <w:r>
+        <w:t xml:space="preserve"> </w:t>
+      </w:r>
+      <w:r>
+        <w:t>transcode process.</w:t>
+      </w:r>
+      <w:r>
+        <w:t xml:space="preserve">  It is a simple matter to add the video fingerprint data to each frame fingerprint transmitted if this is desired.  It is unused because it was not required for the specific application provided.  The code is located in the function </w:t>
+      </w:r>
+      <w:proofErr w:type="spellStart"/>
+      <w:r>
+        <w:t>VideoFingerprint</w:t>
+      </w:r>
+      <w:proofErr w:type="spellEnd"/>
+      <w:r>
+        <w:t xml:space="preserve"> in </w:t>
+      </w:r>
+      <w:proofErr w:type="spellStart"/>
+      <w:r>
+        <w:t>Callback.cs</w:t>
+      </w:r>
+      <w:proofErr w:type="spellEnd"/>
+      <w:r>
+        <w:t xml:space="preserve"> in the </w:t>
+      </w:r>
+      <w:proofErr w:type="spellStart"/>
+      <w:r>
+        <w:t>MaloobaFingerprint</w:t>
+      </w:r>
+      <w:proofErr w:type="spellEnd"/>
+      <w:r>
+        <w:t xml:space="preserve"> project.</w:t>
+      </w:r>
       <w:bookmarkStart w:id="0" w:name="_GoBack"/>
       <w:bookmarkEnd w:id="0"/>
-    </w:p>
-    <w:p>
-      <w:pPr>
-        <w:rPr>
-          <w:rStyle w:val="IntenseEmphasis"/>
-        </w:rPr>
-      </w:pPr>
-      <w:r>
-        <w:rPr>
-          <w:rStyle w:val="IntenseEmphasis"/>
-        </w:rPr>
-        <w:t>Execution</w:t>
-      </w:r>
-    </w:p>
-    <w:p>
-      <w:r>
-        <w:t>Select Run mode on the two Malooba Fingerprint instances.  Check that timecode is detected and displayed and that the expected audio channel</w:t>
-      </w:r>
-      <w:r>
-        <w:t xml:space="preserve"> indicators</w:t>
-      </w:r>
-      <w:r>
-        <w:t xml:space="preserve"> are illuminated.</w:t>
-      </w:r>
-      <w:r>
-        <w:t xml:space="preserve">  If the timecode is not running then check the timecode mode setting.  If the expected audio indicator are not lit then check that there is audio present on the channels.  The indicators are lit when there is a signal present, i.e. the channel is not silent.</w:t>
-      </w:r>
-    </w:p>
-    <w:p>
-      <w:r>
-        <w:t xml:space="preserve">Now start Malooba Lip Sync.  If all is well the timecode display should become active and the audio channel presence indicators should light up green </w:t>
-      </w:r>
-      <w:r>
-        <w:t>(A for the reference input and B for the Broadcast input.)  Those channels with both A and B lit should also display the audio synchronisation offset in milliseconds.</w:t>
-      </w:r>
-    </w:p>
-    <w:p>
-      <w:r>
-        <w:t>If nothing happens check that the UDP settings are correct (TODO: Perhaps there should be A and B indicators under the timecode to indicate that valid fingerprints are being received.)</w:t>
-      </w:r>
-    </w:p>
-    <w:p>
-      <w:r>
-        <w:t>Next, check that the Malooba Fingerprint instances are displaying similar timecodes</w:t>
-      </w:r>
-      <w:r>
-        <w:t>.  Malooba Lip Sync will tolerate up to 10000 frames of delay in either fingerprint input but it must be able to align the timecodes in each input stream.</w:t>
-      </w:r>
-    </w:p>
-    <w:p>
-      <w:pPr>
-        <w:rPr>
-          <w:rStyle w:val="IntenseEmphasis"/>
-        </w:rPr>
-      </w:pPr>
-      <w:r>
-        <w:rPr>
-          <w:rStyle w:val="IntenseEmphasis"/>
-        </w:rPr>
-        <w:t>Operation</w:t>
-      </w:r>
-    </w:p>
-    <w:p>
-      <w:r>
-        <w:t xml:space="preserve"> Malooba Lip Sync works by aligning the timecodes of the incoming fingerprint streams.  It then selects 51 frames of reference fingerprints (</w:t>
-      </w:r>
-      <w:r>
-        <w:t xml:space="preserve">the </w:t>
-      </w:r>
-      <w:r>
-        <w:t>Haystack) and a centrally disposed 13 frames of broadcast fingerprints (</w:t>
-      </w:r>
-      <w:r>
-        <w:t xml:space="preserve">the </w:t>
-      </w:r>
-      <w:r>
-        <w:t xml:space="preserve">Needle.)  It then searches for the Needle in the Haystack.  If it can find a single clear match it will </w:t>
-      </w:r>
-      <w:r>
-        <w:t xml:space="preserve">note </w:t>
-      </w:r>
-      <w:r>
-        <w:t>the millisecond offset at which it occurs</w:t>
-      </w:r>
-      <w:r>
-        <w:t xml:space="preserve">.  If there are more than one match or if the match is indistinct it will be ignored.  The stream of results from this search are then filtered to produce a stable output offset for each audio channel.  If the offset is too large then it will not be </w:t>
-      </w:r>
-      <w:r>
-        <w:t>detected</w:t>
-      </w:r>
-      <w:r>
-        <w:t xml:space="preserve"> and the output will display a hyphen to indicate that no result is available.  The requirement to read Haystack fingerprints that are later than the analysis point as well as the subsequent filtering means that there will be a small latency in the result.  This is unavoidable but is only of the order of a second</w:t>
-      </w:r>
-      <w:r>
-        <w:t>.</w:t>
-      </w:r>
-      <w:r>
-        <w:t xml:space="preserve">  </w:t>
+      <w:r>
+        <w:t xml:space="preserve"> </w:t>
       </w:r>
     </w:p>
     <w:sectPr>

</xml_diff>